<commit_message>
Update UserManual.docx to contain Api Appendix
</commit_message>
<xml_diff>
--- a/UserManual.docx
+++ b/UserManual.docx
@@ -10,23 +10,7 @@
       </w:pPr>
       <w:r>
         <w:rPr/>
-        <w:t xml:space="preserve">There are </w:t>
-      </w:r>
-      <w:r>
-        <w:rPr/>
-        <w:t>three</w:t>
-      </w:r>
-      <w:r>
-        <w:rPr/>
-        <w:t xml:space="preserve"> </w:t>
-      </w:r>
-      <w:r>
-        <w:rPr/>
-        <w:t>m</w:t>
-      </w:r>
-      <w:r>
-        <w:rPr/>
-        <w:t>ajor parts of this register.</w:t>
+        <w:t>There are three major parts of this register.</w:t>
       </w:r>
     </w:p>
     <w:p>
@@ -128,7 +112,11 @@
       </w:r>
       <w:r>
         <w:rPr/>
-        <w:t>Cashier Info</w:t>
+        <w:t>C</w:t>
+      </w:r>
+      <w:r>
+        <w:rPr/>
+        <w:t>ashier Info</w:t>
       </w:r>
     </w:p>
     <w:p>
@@ -191,95 +179,25 @@
           <w:b w:val="false"/>
           <w:bCs w:val="false"/>
         </w:rPr>
-        <w:t xml:space="preserve">All </w:t>
-      </w:r>
-      <w:r>
-        <w:rPr>
-          <w:b w:val="false"/>
-          <w:bCs w:val="false"/>
-        </w:rPr>
-        <w:t>items available for sale</w:t>
-      </w:r>
-      <w:r>
-        <w:rPr>
-          <w:b w:val="false"/>
-          <w:bCs w:val="false"/>
-        </w:rPr>
-        <w:t xml:space="preserve"> appear as buttons, </w:t>
-      </w:r>
-    </w:p>
-    <w:p>
-      <w:pPr>
-        <w:pStyle w:val="Normal"/>
-        <w:jc w:val="left"/>
-        <w:rPr>
-          <w:b w:val="false"/>
-          <w:b w:val="false"/>
-          <w:bCs w:val="false"/>
-        </w:rPr>
-      </w:pPr>
-      <w:r>
-        <w:rPr>
-          <w:b w:val="false"/>
-          <w:bCs w:val="false"/>
-        </w:rPr>
-        <w:t>click</w:t>
-      </w:r>
-      <w:r>
-        <w:rPr>
-          <w:b w:val="false"/>
-          <w:bCs w:val="false"/>
-        </w:rPr>
-        <w:t>ing a button</w:t>
-      </w:r>
-      <w:r>
-        <w:rPr>
-          <w:b w:val="false"/>
-          <w:bCs w:val="false"/>
-        </w:rPr>
-        <w:t xml:space="preserve"> add</w:t>
-      </w:r>
-      <w:r>
-        <w:rPr>
-          <w:b w:val="false"/>
-          <w:bCs w:val="false"/>
-        </w:rPr>
-        <w:t>s</w:t>
-      </w:r>
-      <w:r>
-        <w:rPr>
-          <w:b w:val="false"/>
-          <w:bCs w:val="false"/>
-        </w:rPr>
-        <w:t xml:space="preserve"> one instance of th</w:t>
-      </w:r>
-      <w:r>
-        <w:rPr>
-          <w:b w:val="false"/>
-          <w:bCs w:val="false"/>
-        </w:rPr>
-        <w:t>e product in question</w:t>
-      </w:r>
-      <w:r>
-        <w:rPr>
-          <w:b w:val="false"/>
-          <w:bCs w:val="false"/>
-        </w:rPr>
-        <w:t xml:space="preserve"> to the </w:t>
-      </w:r>
-      <w:r>
-        <w:rPr>
-          <w:b w:val="false"/>
-          <w:bCs w:val="false"/>
-        </w:rPr>
-        <w:t>pending</w:t>
-      </w:r>
-      <w:r>
-        <w:rPr>
-          <w:b w:val="false"/>
-          <w:bCs w:val="false"/>
-        </w:rPr>
-        <w:t xml:space="preserve"> transaction.</w:t>
+        <w:t xml:space="preserve">All items available for sale appear as buttons, </w:t>
+      </w:r>
+    </w:p>
+    <w:p>
+      <w:pPr>
+        <w:pStyle w:val="Normal"/>
+        <w:jc w:val="left"/>
+        <w:rPr>
+          <w:b w:val="false"/>
+          <w:b w:val="false"/>
+          <w:bCs w:val="false"/>
+        </w:rPr>
+      </w:pPr>
+      <w:r>
+        <w:rPr>
+          <w:b w:val="false"/>
+          <w:bCs w:val="false"/>
+        </w:rPr>
+        <w:t>clicking a button adds one instance of the product in question to the pending transaction.</w:t>
       </w:r>
     </w:p>
     <w:p>
@@ -429,130 +347,67 @@
           <w:b/>
           <w:bCs/>
         </w:rPr>
-        <w:t>Transaction Info:</w:t>
-      </w:r>
-    </w:p>
-    <w:p>
-      <w:pPr>
-        <w:pStyle w:val="Normal"/>
-        <w:jc w:val="left"/>
-        <w:rPr>
-          <w:b/>
+        <w:t>T</w:t>
+      </w:r>
+      <w:r>
+        <w:rPr>
           <w:b/>
           <w:bCs/>
         </w:rPr>
-      </w:pPr>
-      <w:r>
-        <w:rPr>
+        <w:t>ransaction Info:</w:t>
+      </w:r>
+    </w:p>
+    <w:p>
+      <w:pPr>
+        <w:pStyle w:val="Normal"/>
+        <w:jc w:val="left"/>
+        <w:rPr>
+          <w:b/>
           <w:b/>
           <w:bCs/>
         </w:rPr>
-      </w:r>
-    </w:p>
-    <w:p>
-      <w:pPr>
-        <w:pStyle w:val="Normal"/>
-        <w:jc w:val="left"/>
-        <w:rPr>
-          <w:b w:val="false"/>
-          <w:b w:val="false"/>
-          <w:bCs w:val="false"/>
-        </w:rPr>
-      </w:pPr>
-      <w:r>
-        <w:rPr>
-          <w:b w:val="false"/>
-          <w:bCs w:val="false"/>
-        </w:rPr>
-        <w:t>The t</w:t>
-      </w:r>
-      <w:r>
-        <w:rPr>
-          <w:b w:val="false"/>
-          <w:bCs w:val="false"/>
-        </w:rPr>
-        <w:t>rans</w:t>
-      </w:r>
-      <w:r>
-        <w:rPr>
-          <w:b w:val="false"/>
-          <w:bCs w:val="false"/>
-        </w:rPr>
-        <w:t>act</w:t>
-      </w:r>
-      <w:r>
-        <w:rPr>
-          <w:b w:val="false"/>
-          <w:bCs w:val="false"/>
-        </w:rPr>
-        <w:t>ion table enables</w:t>
-      </w:r>
-      <w:r>
-        <w:rPr>
-          <w:b w:val="false"/>
-          <w:bCs w:val="false"/>
-        </w:rPr>
-        <w:t xml:space="preserve"> </w:t>
-      </w:r>
-      <w:r>
-        <w:rPr>
-          <w:b w:val="false"/>
-          <w:bCs w:val="false"/>
-        </w:rPr>
-        <w:t xml:space="preserve">viewing of the </w:t>
-      </w:r>
-      <w:r>
-        <w:rPr>
-          <w:b w:val="false"/>
-          <w:bCs w:val="false"/>
-        </w:rPr>
-        <w:t>transaction followed by</w:t>
-      </w:r>
-    </w:p>
-    <w:p>
-      <w:pPr>
-        <w:pStyle w:val="Normal"/>
-        <w:jc w:val="left"/>
-        <w:rPr>
-          <w:b w:val="false"/>
-          <w:b w:val="false"/>
-          <w:bCs w:val="false"/>
-        </w:rPr>
-      </w:pPr>
-      <w:r>
-        <w:rPr>
-          <w:b w:val="false"/>
-          <w:bCs w:val="false"/>
-        </w:rPr>
-        <w:t>the quantity of th</w:t>
-      </w:r>
-      <w:r>
-        <w:rPr>
-          <w:b w:val="false"/>
-          <w:bCs w:val="false"/>
-        </w:rPr>
-        <w:t>e</w:t>
-      </w:r>
-      <w:r>
-        <w:rPr>
-          <w:b w:val="false"/>
-          <w:bCs w:val="false"/>
-        </w:rPr>
-        <w:t xml:space="preserve"> item to be purchased. </w:t>
-      </w:r>
-      <w:r>
-        <w:rPr>
-          <w:b w:val="false"/>
-          <w:bCs w:val="false"/>
-        </w:rPr>
-        <w:t>Cashiers may</w:t>
-      </w:r>
-      <w:r>
-        <w:rPr>
-          <w:b w:val="false"/>
-          <w:bCs w:val="false"/>
-        </w:rPr>
-        <w:t xml:space="preserve"> </w:t>
+      </w:pPr>
+      <w:r>
+        <w:rPr>
+          <w:b/>
+          <w:bCs/>
+        </w:rPr>
+      </w:r>
+    </w:p>
+    <w:p>
+      <w:pPr>
+        <w:pStyle w:val="Normal"/>
+        <w:jc w:val="left"/>
+        <w:rPr>
+          <w:b w:val="false"/>
+          <w:b w:val="false"/>
+          <w:bCs w:val="false"/>
+        </w:rPr>
+      </w:pPr>
+      <w:r>
+        <w:rPr>
+          <w:b w:val="false"/>
+          <w:bCs w:val="false"/>
+        </w:rPr>
+        <w:t>The transaction table enables viewing of the transaction followed by</w:t>
+      </w:r>
+    </w:p>
+    <w:p>
+      <w:pPr>
+        <w:pStyle w:val="Normal"/>
+        <w:jc w:val="left"/>
+        <w:rPr>
+          <w:b w:val="false"/>
+          <w:b w:val="false"/>
+          <w:bCs w:val="false"/>
+        </w:rPr>
+      </w:pPr>
+      <w:r>
+        <w:rPr>
+          <w:b w:val="false"/>
+          <w:bCs w:val="false"/>
+        </w:rPr>
+        <w:t xml:space="preserve">the quantity of the item to be purchased. Cashiers may </w:t>
       </w:r>
     </w:p>
     <w:p>
@@ -617,21 +472,14 @@
           <w:b w:val="false"/>
           <w:bCs w:val="false"/>
         </w:rPr>
-        <w:t xml:space="preserve">remove a single quantity of an item by clicking on its corresponding button. The total cost of the </w:t>
-      </w:r>
-      <w:r>
-        <w:rPr>
-          <w:b w:val="false"/>
-          <w:bCs w:val="false"/>
-        </w:rPr>
-        <w:t>order</w:t>
-      </w:r>
-      <w:r>
-        <w:rPr>
-          <w:b w:val="false"/>
-          <w:bCs w:val="false"/>
-        </w:rPr>
-        <w:t xml:space="preserve"> is listed at the bottom.</w:t>
+        <w:t>r</w:t>
+      </w:r>
+      <w:r>
+        <w:rPr>
+          <w:b w:val="false"/>
+          <w:bCs w:val="false"/>
+        </w:rPr>
+        <w:t>emove a single quantity of an item by clicking on its corresponding button. The total cost of the order is listed at the bottom.</w:t>
       </w:r>
     </w:p>
     <w:p>
@@ -838,21 +686,7 @@
           <w:b w:val="false"/>
           <w:bCs w:val="false"/>
         </w:rPr>
-        <w:t xml:space="preserve">updating the database to reflect the new quantities, </w:t>
-      </w:r>
-      <w:r>
-        <w:rPr>
-          <w:b w:val="false"/>
-          <w:bCs w:val="false"/>
-        </w:rPr>
-        <w:t xml:space="preserve">in addition to  displaying a popup with receipt info. </w:t>
-      </w:r>
-      <w:r>
-        <w:rPr>
-          <w:b w:val="false"/>
-          <w:bCs w:val="false"/>
-        </w:rPr>
-        <w:t>The second button ‘Void Transaction’ clears the pending transaction, removing all the items that were to be purchased.</w:t>
+        <w:t>updating the database to reflect the new quantities, in addition to  displaying a popup with receipt info. The second button ‘Void Transaction’ clears the pending transaction, removing all the items that were to be purchased.</w:t>
       </w:r>
     </w:p>
     <w:p>
@@ -1032,14 +866,7 @@
           <w:b w:val="false"/>
           <w:bCs w:val="false"/>
         </w:rPr>
-        <w:t xml:space="preserve">The Login function prevents guests from interacting with the system. In order to add a new user, a verified user must already be logged in. Manually querying the database enables creation of a user without a currently existing user. </w:t>
-      </w:r>
-      <w:r>
-        <w:rPr>
-          <w:b w:val="false"/>
-          <w:bCs w:val="false"/>
-        </w:rPr>
-        <w:t>The till buttons will not function unless a verified cashier is logged into the system. Once logged in, the user’s username is displayed above the login area.</w:t>
+        <w:t>The Login function prevents guests from interacting with the system. In order to add a new user, a verified user must already be logged in. Manually querying the database enables creation of a user without a currently existing user. The till buttons will not function unless a verified cashier is logged into the system. Once logged in, the user’s username is displayed above the login area.</w:t>
       </w:r>
     </w:p>
     <w:p>
@@ -1122,12 +949,7 @@
       <w:pPr>
         <w:pStyle w:val="Normal"/>
         <w:jc w:val="left"/>
-        <w:rPr>
-          <w:b w:val="false"/>
-          <w:b w:val="false"/>
-          <w:bCs w:val="false"/>
-          <w:color w:val="000000"/>
-        </w:rPr>
+        <w:rPr/>
       </w:pPr>
       <w:r>
         <w:drawing>
@@ -1182,7 +1004,989 @@
           <w:bCs w:val="false"/>
           <w:color w:val="000000"/>
         </w:rPr>
-        <w:t>The system tracks the cashier logged in for any given transaction. This information is stored in the database tables till_sales and user_sales. These tables also contain timestamp information for orders.</w:t>
+        <w:t>T</w:t>
+      </w:r>
+      <w:r>
+        <w:rPr>
+          <w:b w:val="false"/>
+          <w:bCs w:val="false"/>
+          <w:color w:val="000000"/>
+        </w:rPr>
+        <w:t>he system tracks the cashier logged in for any given transaction. This information is stored in the database tables till_sales and user_sales. These tables also contain timestamp information for orders.</w:t>
+      </w:r>
+    </w:p>
+    <w:p>
+      <w:pPr>
+        <w:pStyle w:val="Normal"/>
+        <w:jc w:val="left"/>
+        <w:rPr>
+          <w:b w:val="false"/>
+          <w:b w:val="false"/>
+          <w:bCs w:val="false"/>
+          <w:color w:val="000000"/>
+        </w:rPr>
+      </w:pPr>
+      <w:r>
+        <w:rPr/>
+      </w:r>
+    </w:p>
+    <w:p>
+      <w:pPr>
+        <w:pStyle w:val="Normal"/>
+        <w:jc w:val="left"/>
+        <w:rPr>
+          <w:b w:val="false"/>
+          <w:b w:val="false"/>
+          <w:bCs w:val="false"/>
+          <w:color w:val="000000"/>
+        </w:rPr>
+      </w:pPr>
+      <w:r>
+        <w:rPr/>
+      </w:r>
+    </w:p>
+    <w:p>
+      <w:pPr>
+        <w:pStyle w:val="Normal"/>
+        <w:jc w:val="left"/>
+        <w:rPr>
+          <w:b w:val="false"/>
+          <w:b w:val="false"/>
+          <w:bCs w:val="false"/>
+          <w:color w:val="000000"/>
+        </w:rPr>
+      </w:pPr>
+      <w:r>
+        <w:rPr/>
+      </w:r>
+    </w:p>
+    <w:p>
+      <w:pPr>
+        <w:pStyle w:val="Normal"/>
+        <w:jc w:val="left"/>
+        <w:rPr>
+          <w:b w:val="false"/>
+          <w:b w:val="false"/>
+          <w:bCs w:val="false"/>
+          <w:color w:val="000000"/>
+        </w:rPr>
+      </w:pPr>
+      <w:r>
+        <w:rPr/>
+      </w:r>
+    </w:p>
+    <w:p>
+      <w:pPr>
+        <w:pStyle w:val="Normal"/>
+        <w:jc w:val="left"/>
+        <w:rPr>
+          <w:b w:val="false"/>
+          <w:b w:val="false"/>
+          <w:bCs w:val="false"/>
+          <w:color w:val="000000"/>
+        </w:rPr>
+      </w:pPr>
+      <w:r>
+        <w:rPr/>
+      </w:r>
+    </w:p>
+    <w:p>
+      <w:pPr>
+        <w:pStyle w:val="Normal"/>
+        <w:jc w:val="left"/>
+        <w:rPr>
+          <w:b w:val="false"/>
+          <w:b w:val="false"/>
+          <w:bCs w:val="false"/>
+          <w:color w:val="000000"/>
+        </w:rPr>
+      </w:pPr>
+      <w:r>
+        <w:rPr/>
+      </w:r>
+    </w:p>
+    <w:p>
+      <w:pPr>
+        <w:pStyle w:val="Normal"/>
+        <w:jc w:val="left"/>
+        <w:rPr>
+          <w:b w:val="false"/>
+          <w:b w:val="false"/>
+          <w:bCs w:val="false"/>
+          <w:color w:val="000000"/>
+        </w:rPr>
+      </w:pPr>
+      <w:r>
+        <w:rPr/>
+      </w:r>
+    </w:p>
+    <w:p>
+      <w:pPr>
+        <w:pStyle w:val="Normal"/>
+        <w:jc w:val="left"/>
+        <w:rPr>
+          <w:b w:val="false"/>
+          <w:b w:val="false"/>
+          <w:bCs w:val="false"/>
+          <w:color w:val="000000"/>
+        </w:rPr>
+      </w:pPr>
+      <w:r>
+        <w:rPr/>
+      </w:r>
+    </w:p>
+    <w:p>
+      <w:pPr>
+        <w:pStyle w:val="Normal"/>
+        <w:jc w:val="left"/>
+        <w:rPr>
+          <w:b w:val="false"/>
+          <w:b w:val="false"/>
+          <w:bCs w:val="false"/>
+          <w:color w:val="000000"/>
+        </w:rPr>
+      </w:pPr>
+      <w:r>
+        <w:rPr/>
+      </w:r>
+    </w:p>
+    <w:p>
+      <w:pPr>
+        <w:pStyle w:val="Normal"/>
+        <w:jc w:val="left"/>
+        <w:rPr>
+          <w:b w:val="false"/>
+          <w:b w:val="false"/>
+          <w:bCs w:val="false"/>
+          <w:color w:val="000000"/>
+        </w:rPr>
+      </w:pPr>
+      <w:r>
+        <w:rPr/>
+      </w:r>
+    </w:p>
+    <w:p>
+      <w:pPr>
+        <w:pStyle w:val="Normal"/>
+        <w:jc w:val="center"/>
+        <w:rPr>
+          <w:b w:val="false"/>
+          <w:b w:val="false"/>
+          <w:bCs w:val="false"/>
+          <w:color w:val="000000"/>
+        </w:rPr>
+      </w:pPr>
+      <w:r>
+        <w:rPr/>
+      </w:r>
+      <w:r>
+        <w:br w:type="page"/>
+      </w:r>
+    </w:p>
+    <w:p>
+      <w:pPr>
+        <w:pStyle w:val="Normal"/>
+        <w:jc w:val="center"/>
+        <w:rPr/>
+      </w:pPr>
+      <w:r>
+        <w:rPr>
+          <w:b w:val="false"/>
+          <w:bCs w:val="false"/>
+          <w:color w:val="000000"/>
+        </w:rPr>
+        <w:t>Appendix</w:t>
+      </w:r>
+    </w:p>
+    <w:p>
+      <w:pPr>
+        <w:pStyle w:val="Normal"/>
+        <w:jc w:val="left"/>
+        <w:rPr>
+          <w:b w:val="false"/>
+          <w:b w:val="false"/>
+          <w:bCs w:val="false"/>
+          <w:color w:val="000000"/>
+        </w:rPr>
+      </w:pPr>
+      <w:r>
+        <w:rPr/>
+      </w:r>
+    </w:p>
+    <w:p>
+      <w:pPr>
+        <w:pStyle w:val="Normal"/>
+        <w:jc w:val="left"/>
+        <w:rPr/>
+      </w:pPr>
+      <w:r>
+        <w:rPr>
+          <w:b w:val="false"/>
+          <w:bCs w:val="false"/>
+          <w:color w:val="000000"/>
+        </w:rPr>
+        <w:t>registerApi</w:t>
+      </w:r>
+    </w:p>
+    <w:p>
+      <w:pPr>
+        <w:pStyle w:val="Normal"/>
+        <w:numPr>
+          <w:ilvl w:val="0"/>
+          <w:numId w:val="2"/>
+        </w:numPr>
+        <w:jc w:val="left"/>
+        <w:rPr/>
+      </w:pPr>
+      <w:r>
+        <w:rPr>
+          <w:b w:val="false"/>
+          <w:bCs w:val="false"/>
+          <w:color w:val="000000"/>
+        </w:rPr>
+        <w:t>getButtons</w:t>
+      </w:r>
+    </w:p>
+    <w:p>
+      <w:pPr>
+        <w:pStyle w:val="Normal"/>
+        <w:numPr>
+          <w:ilvl w:val="1"/>
+          <w:numId w:val="2"/>
+        </w:numPr>
+        <w:jc w:val="left"/>
+        <w:rPr/>
+      </w:pPr>
+      <w:r>
+        <w:rPr>
+          <w:b w:val="false"/>
+          <w:bCs w:val="false"/>
+          <w:color w:val="000000"/>
+        </w:rPr>
+        <w:t>Queries the database returning an array of RowDataPackets containing information used to display buttons</w:t>
+      </w:r>
+    </w:p>
+    <w:p>
+      <w:pPr>
+        <w:pStyle w:val="Normal"/>
+        <w:numPr>
+          <w:ilvl w:val="0"/>
+          <w:numId w:val="2"/>
+        </w:numPr>
+        <w:jc w:val="left"/>
+        <w:rPr/>
+      </w:pPr>
+      <w:r>
+        <w:rPr>
+          <w:b w:val="false"/>
+          <w:bCs w:val="false"/>
+          <w:color w:val="000000"/>
+        </w:rPr>
+        <w:t>updateInventory</w:t>
+      </w:r>
+    </w:p>
+    <w:p>
+      <w:pPr>
+        <w:pStyle w:val="Normal"/>
+        <w:numPr>
+          <w:ilvl w:val="1"/>
+          <w:numId w:val="2"/>
+        </w:numPr>
+        <w:jc w:val="left"/>
+        <w:rPr/>
+      </w:pPr>
+      <w:r>
+        <w:rPr>
+          <w:b w:val="false"/>
+          <w:bCs w:val="false"/>
+          <w:color w:val="000000"/>
+        </w:rPr>
+        <w:t>Is given:</w:t>
+      </w:r>
+    </w:p>
+    <w:p>
+      <w:pPr>
+        <w:pStyle w:val="Normal"/>
+        <w:numPr>
+          <w:ilvl w:val="2"/>
+          <w:numId w:val="2"/>
+        </w:numPr>
+        <w:jc w:val="left"/>
+        <w:rPr/>
+      </w:pPr>
+      <w:r>
+        <w:rPr>
+          <w:b w:val="false"/>
+          <w:bCs w:val="false"/>
+          <w:color w:val="000000"/>
+        </w:rPr>
+        <w:t>invID – the id that matches the id of the item in the database table</w:t>
+      </w:r>
+    </w:p>
+    <w:p>
+      <w:pPr>
+        <w:pStyle w:val="Normal"/>
+        <w:numPr>
+          <w:ilvl w:val="2"/>
+          <w:numId w:val="2"/>
+        </w:numPr>
+        <w:jc w:val="left"/>
+        <w:rPr/>
+      </w:pPr>
+      <w:r>
+        <w:rPr>
+          <w:b w:val="false"/>
+          <w:bCs w:val="false"/>
+          <w:color w:val="000000"/>
+        </w:rPr>
+        <w:t>quantity – the amount of the given item in question to be purchased</w:t>
+      </w:r>
+    </w:p>
+    <w:p>
+      <w:pPr>
+        <w:pStyle w:val="Normal"/>
+        <w:numPr>
+          <w:ilvl w:val="2"/>
+          <w:numId w:val="2"/>
+        </w:numPr>
+        <w:jc w:val="left"/>
+        <w:rPr/>
+      </w:pPr>
+      <w:r>
+        <w:rPr>
+          <w:b w:val="false"/>
+          <w:bCs w:val="false"/>
+          <w:color w:val="000000"/>
+        </w:rPr>
+        <w:t>receiptNumber – a unique identifier for the transaction (milliseconds since January 1</w:t>
+      </w:r>
+      <w:r>
+        <w:rPr>
+          <w:b w:val="false"/>
+          <w:bCs w:val="false"/>
+          <w:color w:val="000000"/>
+          <w:vertAlign w:val="superscript"/>
+        </w:rPr>
+        <w:t>st</w:t>
+      </w:r>
+      <w:r>
+        <w:rPr>
+          <w:b w:val="false"/>
+          <w:bCs w:val="false"/>
+          <w:color w:val="000000"/>
+          <w:position w:val="0"/>
+          <w:sz w:val="24"/>
+          <w:vertAlign w:val="baseline"/>
+        </w:rPr>
+        <w:t>,</w:t>
+      </w:r>
+      <w:r>
+        <w:rPr>
+          <w:b w:val="false"/>
+          <w:bCs w:val="false"/>
+          <w:color w:val="000000"/>
+          <w:vertAlign w:val="superscript"/>
+        </w:rPr>
+        <w:t xml:space="preserve"> </w:t>
+      </w:r>
+      <w:r>
+        <w:rPr>
+          <w:b w:val="false"/>
+          <w:bCs w:val="false"/>
+          <w:color w:val="000000"/>
+          <w:position w:val="0"/>
+          <w:sz w:val="24"/>
+          <w:vertAlign w:val="baseline"/>
+        </w:rPr>
+        <w:t>1970+random number between 1-1,000,000)</w:t>
+      </w:r>
+    </w:p>
+    <w:p>
+      <w:pPr>
+        <w:pStyle w:val="Normal"/>
+        <w:numPr>
+          <w:ilvl w:val="2"/>
+          <w:numId w:val="2"/>
+        </w:numPr>
+        <w:jc w:val="left"/>
+        <w:rPr/>
+      </w:pPr>
+      <w:r>
+        <w:rPr>
+          <w:b w:val="false"/>
+          <w:bCs w:val="false"/>
+          <w:color w:val="000000"/>
+          <w:position w:val="0"/>
+          <w:sz w:val="24"/>
+          <w:vertAlign w:val="baseline"/>
+        </w:rPr>
+        <w:t>user – the user (cashier) logged in during the transaction</w:t>
+      </w:r>
+    </w:p>
+    <w:p>
+      <w:pPr>
+        <w:pStyle w:val="Normal"/>
+        <w:numPr>
+          <w:ilvl w:val="2"/>
+          <w:numId w:val="2"/>
+        </w:numPr>
+        <w:jc w:val="left"/>
+        <w:rPr/>
+      </w:pPr>
+      <w:r>
+        <w:rPr>
+          <w:b w:val="false"/>
+          <w:bCs w:val="false"/>
+          <w:color w:val="000000"/>
+          <w:position w:val="0"/>
+          <w:sz w:val="24"/>
+          <w:vertAlign w:val="baseline"/>
+        </w:rPr>
+        <w:t xml:space="preserve">firstTime – the timestamp of the first instance of a button click </w:t>
+      </w:r>
+    </w:p>
+    <w:p>
+      <w:pPr>
+        <w:pStyle w:val="Normal"/>
+        <w:numPr>
+          <w:ilvl w:val="2"/>
+          <w:numId w:val="2"/>
+        </w:numPr>
+        <w:jc w:val="left"/>
+        <w:rPr/>
+      </w:pPr>
+      <w:r>
+        <w:rPr>
+          <w:b w:val="false"/>
+          <w:bCs w:val="false"/>
+          <w:color w:val="000000"/>
+          <w:position w:val="0"/>
+          <w:sz w:val="24"/>
+          <w:vertAlign w:val="baseline"/>
+        </w:rPr>
+        <w:t>lastTime – the timestamp of the last instance of a button click</w:t>
+      </w:r>
+    </w:p>
+    <w:p>
+      <w:pPr>
+        <w:pStyle w:val="Normal"/>
+        <w:numPr>
+          <w:ilvl w:val="2"/>
+          <w:numId w:val="2"/>
+        </w:numPr>
+        <w:jc w:val="left"/>
+        <w:rPr/>
+      </w:pPr>
+      <w:r>
+        <w:rPr>
+          <w:b w:val="false"/>
+          <w:bCs w:val="false"/>
+          <w:color w:val="000000"/>
+          <w:position w:val="0"/>
+          <w:sz w:val="24"/>
+          <w:vertAlign w:val="baseline"/>
+        </w:rPr>
+        <w:t>finalCost – the total cost of the transaction</w:t>
+      </w:r>
+    </w:p>
+    <w:p>
+      <w:pPr>
+        <w:pStyle w:val="Normal"/>
+        <w:numPr>
+          <w:ilvl w:val="1"/>
+          <w:numId w:val="2"/>
+        </w:numPr>
+        <w:jc w:val="left"/>
+        <w:rPr/>
+      </w:pPr>
+      <w:r>
+        <w:rPr>
+          <w:b w:val="false"/>
+          <w:bCs w:val="false"/>
+          <w:color w:val="000000"/>
+          <w:position w:val="0"/>
+          <w:sz w:val="24"/>
+          <w:vertAlign w:val="baseline"/>
+        </w:rPr>
+        <w:t>Queries the database affecting tables:</w:t>
+      </w:r>
+    </w:p>
+    <w:p>
+      <w:pPr>
+        <w:pStyle w:val="Normal"/>
+        <w:numPr>
+          <w:ilvl w:val="2"/>
+          <w:numId w:val="2"/>
+        </w:numPr>
+        <w:jc w:val="left"/>
+        <w:rPr/>
+      </w:pPr>
+      <w:r>
+        <w:rPr>
+          <w:b w:val="false"/>
+          <w:bCs w:val="false"/>
+          <w:color w:val="000000"/>
+          <w:position w:val="0"/>
+          <w:sz w:val="24"/>
+          <w:vertAlign w:val="baseline"/>
+        </w:rPr>
+        <w:t>till_sales</w:t>
+      </w:r>
+    </w:p>
+    <w:p>
+      <w:pPr>
+        <w:pStyle w:val="Normal"/>
+        <w:numPr>
+          <w:ilvl w:val="3"/>
+          <w:numId w:val="2"/>
+        </w:numPr>
+        <w:jc w:val="left"/>
+        <w:rPr/>
+      </w:pPr>
+      <w:r>
+        <w:rPr>
+          <w:b w:val="false"/>
+          <w:bCs w:val="false"/>
+          <w:color w:val="000000"/>
+          <w:position w:val="0"/>
+          <w:sz w:val="24"/>
+          <w:vertAlign w:val="baseline"/>
+        </w:rPr>
+        <w:t>Adds an entry for each type of item sold containing the amount, receipt number, timestamps, and the invID</w:t>
+      </w:r>
+    </w:p>
+    <w:p>
+      <w:pPr>
+        <w:pStyle w:val="Normal"/>
+        <w:numPr>
+          <w:ilvl w:val="2"/>
+          <w:numId w:val="2"/>
+        </w:numPr>
+        <w:jc w:val="left"/>
+        <w:rPr/>
+      </w:pPr>
+      <w:r>
+        <w:rPr>
+          <w:b w:val="false"/>
+          <w:bCs w:val="false"/>
+          <w:color w:val="000000"/>
+          <w:position w:val="0"/>
+          <w:sz w:val="24"/>
+          <w:vertAlign w:val="baseline"/>
+        </w:rPr>
+        <w:t>user_sales</w:t>
+      </w:r>
+    </w:p>
+    <w:p>
+      <w:pPr>
+        <w:pStyle w:val="Normal"/>
+        <w:numPr>
+          <w:ilvl w:val="3"/>
+          <w:numId w:val="2"/>
+        </w:numPr>
+        <w:jc w:val="left"/>
+        <w:rPr/>
+      </w:pPr>
+      <w:r>
+        <w:rPr>
+          <w:b w:val="false"/>
+          <w:bCs w:val="false"/>
+          <w:color w:val="000000"/>
+          <w:position w:val="0"/>
+          <w:sz w:val="24"/>
+          <w:vertAlign w:val="baseline"/>
+        </w:rPr>
+        <w:t>Adds an entry for the transaction as a whole, containing the user, receipt number, when the transaction started, when it was completed, and contains the final cost</w:t>
+      </w:r>
+    </w:p>
+    <w:p>
+      <w:pPr>
+        <w:pStyle w:val="Normal"/>
+        <w:numPr>
+          <w:ilvl w:val="2"/>
+          <w:numId w:val="2"/>
+        </w:numPr>
+        <w:jc w:val="left"/>
+        <w:rPr/>
+      </w:pPr>
+      <w:r>
+        <w:rPr>
+          <w:b w:val="false"/>
+          <w:bCs w:val="false"/>
+          <w:color w:val="000000"/>
+          <w:position w:val="0"/>
+          <w:sz w:val="24"/>
+          <w:vertAlign w:val="baseline"/>
+        </w:rPr>
+        <w:t>inventory</w:t>
+      </w:r>
+    </w:p>
+    <w:p>
+      <w:pPr>
+        <w:pStyle w:val="Normal"/>
+        <w:numPr>
+          <w:ilvl w:val="3"/>
+          <w:numId w:val="2"/>
+        </w:numPr>
+        <w:jc w:val="left"/>
+        <w:rPr/>
+      </w:pPr>
+      <w:r>
+        <w:rPr>
+          <w:b w:val="false"/>
+          <w:bCs w:val="false"/>
+          <w:color w:val="000000"/>
+          <w:position w:val="0"/>
+          <w:sz w:val="24"/>
+          <w:vertAlign w:val="baseline"/>
+        </w:rPr>
+        <w:t>Reduces quantity of items in the transaction</w:t>
+      </w:r>
+    </w:p>
+    <w:p>
+      <w:pPr>
+        <w:pStyle w:val="Normal"/>
+        <w:numPr>
+          <w:ilvl w:val="0"/>
+          <w:numId w:val="0"/>
+        </w:numPr>
+        <w:ind w:left="720" w:hanging="0"/>
+        <w:jc w:val="left"/>
+        <w:rPr>
+          <w:b w:val="false"/>
+          <w:b w:val="false"/>
+          <w:bCs w:val="false"/>
+          <w:color w:val="000000"/>
+          <w:position w:val="0"/>
+          <w:sz w:val="24"/>
+          <w:vertAlign w:val="baseline"/>
+        </w:rPr>
+      </w:pPr>
+      <w:r>
+        <w:rPr/>
+      </w:r>
+    </w:p>
+    <w:p>
+      <w:pPr>
+        <w:pStyle w:val="Normal"/>
+        <w:numPr>
+          <w:ilvl w:val="0"/>
+          <w:numId w:val="2"/>
+        </w:numPr>
+        <w:jc w:val="left"/>
+        <w:rPr/>
+      </w:pPr>
+      <w:r>
+        <w:rPr>
+          <w:b w:val="false"/>
+          <w:bCs w:val="false"/>
+          <w:color w:val="000000"/>
+        </w:rPr>
+        <w:t>logIn</w:t>
+      </w:r>
+    </w:p>
+    <w:p>
+      <w:pPr>
+        <w:pStyle w:val="Normal"/>
+        <w:numPr>
+          <w:ilvl w:val="1"/>
+          <w:numId w:val="2"/>
+        </w:numPr>
+        <w:jc w:val="left"/>
+        <w:rPr/>
+      </w:pPr>
+      <w:r>
+        <w:rPr>
+          <w:b w:val="false"/>
+          <w:bCs w:val="false"/>
+          <w:color w:val="000000"/>
+        </w:rPr>
+        <w:t>Is given:</w:t>
+      </w:r>
+    </w:p>
+    <w:p>
+      <w:pPr>
+        <w:pStyle w:val="Normal"/>
+        <w:numPr>
+          <w:ilvl w:val="2"/>
+          <w:numId w:val="2"/>
+        </w:numPr>
+        <w:jc w:val="left"/>
+        <w:rPr/>
+      </w:pPr>
+      <w:bookmarkStart w:id="0" w:name="__DdeLink__56_76028556"/>
+      <w:r>
+        <w:rPr>
+          <w:b w:val="false"/>
+          <w:bCs w:val="false"/>
+          <w:color w:val="000000"/>
+        </w:rPr>
+        <w:t>username – username of the attempted login</w:t>
+      </w:r>
+    </w:p>
+    <w:p>
+      <w:pPr>
+        <w:pStyle w:val="Normal"/>
+        <w:numPr>
+          <w:ilvl w:val="2"/>
+          <w:numId w:val="2"/>
+        </w:numPr>
+        <w:jc w:val="left"/>
+        <w:rPr/>
+      </w:pPr>
+      <w:bookmarkStart w:id="1" w:name="__DdeLink__56_76028556"/>
+      <w:bookmarkEnd w:id="1"/>
+      <w:r>
+        <w:rPr>
+          <w:b w:val="false"/>
+          <w:bCs w:val="false"/>
+          <w:color w:val="000000"/>
+        </w:rPr>
+        <w:t>password – password of the attempted login</w:t>
+      </w:r>
+    </w:p>
+    <w:p>
+      <w:pPr>
+        <w:pStyle w:val="Normal"/>
+        <w:numPr>
+          <w:ilvl w:val="1"/>
+          <w:numId w:val="2"/>
+        </w:numPr>
+        <w:jc w:val="left"/>
+        <w:rPr/>
+      </w:pPr>
+      <w:r>
+        <w:rPr>
+          <w:b w:val="false"/>
+          <w:bCs w:val="false"/>
+          <w:color w:val="000000"/>
+        </w:rPr>
+        <w:t>Re</w:t>
+      </w:r>
+      <w:r>
+        <w:rPr>
+          <w:b w:val="false"/>
+          <w:bCs w:val="false"/>
+          <w:color w:val="000000"/>
+        </w:rPr>
+        <w:t>turns an array, if the array has only one entry the user is allowed to log in</w:t>
+      </w:r>
+    </w:p>
+    <w:p>
+      <w:pPr>
+        <w:pStyle w:val="Normal"/>
+        <w:numPr>
+          <w:ilvl w:val="0"/>
+          <w:numId w:val="2"/>
+        </w:numPr>
+        <w:jc w:val="left"/>
+        <w:rPr/>
+      </w:pPr>
+      <w:r>
+        <w:rPr>
+          <w:b w:val="false"/>
+          <w:bCs w:val="false"/>
+          <w:color w:val="000000"/>
+        </w:rPr>
+        <w:t>checkName</w:t>
+      </w:r>
+    </w:p>
+    <w:p>
+      <w:pPr>
+        <w:pStyle w:val="Normal"/>
+        <w:numPr>
+          <w:ilvl w:val="1"/>
+          <w:numId w:val="2"/>
+        </w:numPr>
+        <w:jc w:val="left"/>
+        <w:rPr/>
+      </w:pPr>
+      <w:r>
+        <w:rPr>
+          <w:b w:val="false"/>
+          <w:bCs w:val="false"/>
+          <w:color w:val="000000"/>
+        </w:rPr>
+        <w:t>Is given:</w:t>
+      </w:r>
+    </w:p>
+    <w:p>
+      <w:pPr>
+        <w:pStyle w:val="Normal"/>
+        <w:numPr>
+          <w:ilvl w:val="2"/>
+          <w:numId w:val="2"/>
+        </w:numPr>
+        <w:jc w:val="left"/>
+        <w:rPr/>
+      </w:pPr>
+      <w:r>
+        <w:rPr>
+          <w:b w:val="false"/>
+          <w:bCs w:val="false"/>
+          <w:color w:val="000000"/>
+        </w:rPr>
+        <w:t>username – username attempted to be created</w:t>
+      </w:r>
+    </w:p>
+    <w:p>
+      <w:pPr>
+        <w:pStyle w:val="Normal"/>
+        <w:numPr>
+          <w:ilvl w:val="1"/>
+          <w:numId w:val="2"/>
+        </w:numPr>
+        <w:jc w:val="left"/>
+        <w:rPr/>
+      </w:pPr>
+      <w:r>
+        <w:rPr>
+          <w:b w:val="false"/>
+          <w:bCs w:val="false"/>
+          <w:color w:val="000000"/>
+        </w:rPr>
+        <w:t>Queries the database to see if till_users contains that username already</w:t>
+      </w:r>
+    </w:p>
+    <w:p>
+      <w:pPr>
+        <w:pStyle w:val="Normal"/>
+        <w:numPr>
+          <w:ilvl w:val="0"/>
+          <w:numId w:val="2"/>
+        </w:numPr>
+        <w:jc w:val="left"/>
+        <w:rPr/>
+      </w:pPr>
+      <w:r>
+        <w:rPr>
+          <w:b w:val="false"/>
+          <w:bCs w:val="false"/>
+          <w:color w:val="000000"/>
+        </w:rPr>
+        <w:t>addNewUser</w:t>
+      </w:r>
+    </w:p>
+    <w:p>
+      <w:pPr>
+        <w:pStyle w:val="Normal"/>
+        <w:numPr>
+          <w:ilvl w:val="1"/>
+          <w:numId w:val="2"/>
+        </w:numPr>
+        <w:jc w:val="left"/>
+        <w:rPr/>
+      </w:pPr>
+      <w:r>
+        <w:rPr>
+          <w:b w:val="false"/>
+          <w:bCs w:val="false"/>
+          <w:color w:val="000000"/>
+        </w:rPr>
+        <w:t>Is given:</w:t>
+      </w:r>
+    </w:p>
+    <w:p>
+      <w:pPr>
+        <w:pStyle w:val="Normal"/>
+        <w:numPr>
+          <w:ilvl w:val="2"/>
+          <w:numId w:val="2"/>
+        </w:numPr>
+        <w:jc w:val="left"/>
+        <w:rPr/>
+      </w:pPr>
+      <w:r>
+        <w:rPr>
+          <w:b w:val="false"/>
+          <w:bCs w:val="false"/>
+          <w:color w:val="000000"/>
+        </w:rPr>
+        <w:t xml:space="preserve">username – username of the </w:t>
+      </w:r>
+      <w:r>
+        <w:rPr>
+          <w:b w:val="false"/>
+          <w:bCs w:val="false"/>
+          <w:color w:val="000000"/>
+        </w:rPr>
+        <w:t>user to be created</w:t>
+      </w:r>
+    </w:p>
+    <w:p>
+      <w:pPr>
+        <w:pStyle w:val="Normal"/>
+        <w:numPr>
+          <w:ilvl w:val="2"/>
+          <w:numId w:val="2"/>
+        </w:numPr>
+        <w:jc w:val="left"/>
+        <w:rPr/>
+      </w:pPr>
+      <w:r>
+        <w:rPr>
+          <w:b w:val="false"/>
+          <w:bCs w:val="false"/>
+          <w:color w:val="000000"/>
+        </w:rPr>
+        <w:t xml:space="preserve">password – password of the </w:t>
+      </w:r>
+      <w:r>
+        <w:rPr>
+          <w:b w:val="false"/>
+          <w:bCs w:val="false"/>
+          <w:color w:val="000000"/>
+        </w:rPr>
+        <w:t>user to be created</w:t>
+      </w:r>
+    </w:p>
+    <w:p>
+      <w:pPr>
+        <w:pStyle w:val="Normal"/>
+        <w:numPr>
+          <w:ilvl w:val="1"/>
+          <w:numId w:val="2"/>
+        </w:numPr>
+        <w:jc w:val="left"/>
+        <w:rPr/>
+      </w:pPr>
+      <w:r>
+        <w:rPr>
+          <w:b w:val="false"/>
+          <w:bCs w:val="false"/>
+          <w:color w:val="000000"/>
+        </w:rPr>
+        <w:t>Queries the database, creating another row in till_users with the given username and password</w:t>
+      </w:r>
+    </w:p>
+    <w:p>
+      <w:pPr>
+        <w:pStyle w:val="Normal"/>
+        <w:jc w:val="center"/>
+        <w:rPr>
+          <w:b w:val="false"/>
+          <w:b w:val="false"/>
+          <w:bCs w:val="false"/>
+          <w:color w:val="000000"/>
+        </w:rPr>
+      </w:pPr>
+      <w:r>
+        <w:rPr/>
+      </w:r>
+    </w:p>
+    <w:p>
+      <w:pPr>
+        <w:pStyle w:val="Normal"/>
+        <w:jc w:val="center"/>
+        <w:rPr>
+          <w:b w:val="false"/>
+          <w:b w:val="false"/>
+          <w:bCs w:val="false"/>
+          <w:color w:val="000000"/>
+        </w:rPr>
+      </w:pPr>
+      <w:r>
+        <w:rPr/>
       </w:r>
     </w:p>
     <w:sectPr>
@@ -1192,6 +1996,7 @@
       <w:pgNumType w:fmt="decimal"/>
       <w:formProt w:val="false"/>
       <w:textDirection w:val="lrTb"/>
+      <w:docGrid w:type="default" w:linePitch="240" w:charSpace="4294961151"/>
     </w:sectPr>
   </w:body>
 </w:document>
@@ -1211,7 +2016,6 @@
         </w:tabs>
         <w:ind w:left="720" w:hanging="360"/>
       </w:pPr>
-      <w:rPr/>
     </w:lvl>
     <w:lvl w:ilvl="1">
       <w:start w:val="1"/>
@@ -1224,7 +2028,6 @@
         </w:tabs>
         <w:ind w:left="1080" w:hanging="360"/>
       </w:pPr>
-      <w:rPr/>
     </w:lvl>
     <w:lvl w:ilvl="2">
       <w:start w:val="1"/>
@@ -1237,7 +2040,6 @@
         </w:tabs>
         <w:ind w:left="1440" w:hanging="360"/>
       </w:pPr>
-      <w:rPr/>
     </w:lvl>
     <w:lvl w:ilvl="3">
       <w:start w:val="1"/>
@@ -1250,7 +2052,6 @@
         </w:tabs>
         <w:ind w:left="1800" w:hanging="360"/>
       </w:pPr>
-      <w:rPr/>
     </w:lvl>
     <w:lvl w:ilvl="4">
       <w:start w:val="1"/>
@@ -1263,7 +2064,6 @@
         </w:tabs>
         <w:ind w:left="2160" w:hanging="360"/>
       </w:pPr>
-      <w:rPr/>
     </w:lvl>
     <w:lvl w:ilvl="5">
       <w:start w:val="1"/>
@@ -1276,7 +2076,6 @@
         </w:tabs>
         <w:ind w:left="2520" w:hanging="360"/>
       </w:pPr>
-      <w:rPr/>
     </w:lvl>
     <w:lvl w:ilvl="6">
       <w:start w:val="1"/>
@@ -1289,7 +2088,6 @@
         </w:tabs>
         <w:ind w:left="2880" w:hanging="360"/>
       </w:pPr>
-      <w:rPr/>
     </w:lvl>
     <w:lvl w:ilvl="7">
       <w:start w:val="1"/>
@@ -1302,7 +2100,6 @@
         </w:tabs>
         <w:ind w:left="3240" w:hanging="360"/>
       </w:pPr>
-      <w:rPr/>
     </w:lvl>
     <w:lvl w:ilvl="8">
       <w:start w:val="1"/>
@@ -1315,10 +2112,155 @@
         </w:tabs>
         <w:ind w:left="3600" w:hanging="360"/>
       </w:pPr>
-      <w:rPr/>
     </w:lvl>
   </w:abstractNum>
   <w:abstractNum w:abstractNumId="2">
+    <w:lvl w:ilvl="0">
+      <w:start w:val="1"/>
+      <w:numFmt w:val="bullet"/>
+      <w:lvlText w:val=""/>
+      <w:lvlJc w:val="left"/>
+      <w:pPr>
+        <w:tabs>
+          <w:tab w:val="num" w:pos="720"/>
+        </w:tabs>
+        <w:ind w:left="720" w:hanging="360"/>
+      </w:pPr>
+      <w:rPr>
+        <w:rFonts w:ascii="Symbol" w:hAnsi="Symbol" w:cs="Symbol" w:hint="default"/>
+        <w:rFonts w:cs="OpenSymbol"/>
+      </w:rPr>
+    </w:lvl>
+    <w:lvl w:ilvl="1">
+      <w:start w:val="1"/>
+      <w:numFmt w:val="bullet"/>
+      <w:lvlText w:val="◦"/>
+      <w:lvlJc w:val="left"/>
+      <w:pPr>
+        <w:tabs>
+          <w:tab w:val="num" w:pos="1080"/>
+        </w:tabs>
+        <w:ind w:left="1080" w:hanging="360"/>
+      </w:pPr>
+      <w:rPr>
+        <w:rFonts w:ascii="OpenSymbol" w:hAnsi="OpenSymbol" w:cs="OpenSymbol" w:hint="default"/>
+        <w:rFonts w:cs="OpenSymbol"/>
+      </w:rPr>
+    </w:lvl>
+    <w:lvl w:ilvl="2">
+      <w:start w:val="1"/>
+      <w:numFmt w:val="bullet"/>
+      <w:lvlText w:val="▪"/>
+      <w:lvlJc w:val="left"/>
+      <w:pPr>
+        <w:tabs>
+          <w:tab w:val="num" w:pos="1440"/>
+        </w:tabs>
+        <w:ind w:left="1440" w:hanging="360"/>
+      </w:pPr>
+      <w:rPr>
+        <w:rFonts w:ascii="OpenSymbol" w:hAnsi="OpenSymbol" w:cs="OpenSymbol" w:hint="default"/>
+        <w:rFonts w:cs="OpenSymbol"/>
+      </w:rPr>
+    </w:lvl>
+    <w:lvl w:ilvl="3">
+      <w:start w:val="1"/>
+      <w:numFmt w:val="bullet"/>
+      <w:lvlText w:val=""/>
+      <w:lvlJc w:val="left"/>
+      <w:pPr>
+        <w:tabs>
+          <w:tab w:val="num" w:pos="1800"/>
+        </w:tabs>
+        <w:ind w:left="1800" w:hanging="360"/>
+      </w:pPr>
+      <w:rPr>
+        <w:rFonts w:ascii="Symbol" w:hAnsi="Symbol" w:cs="Symbol" w:hint="default"/>
+        <w:rFonts w:cs="OpenSymbol"/>
+      </w:rPr>
+    </w:lvl>
+    <w:lvl w:ilvl="4">
+      <w:start w:val="1"/>
+      <w:numFmt w:val="bullet"/>
+      <w:lvlText w:val="◦"/>
+      <w:lvlJc w:val="left"/>
+      <w:pPr>
+        <w:tabs>
+          <w:tab w:val="num" w:pos="2160"/>
+        </w:tabs>
+        <w:ind w:left="2160" w:hanging="360"/>
+      </w:pPr>
+      <w:rPr>
+        <w:rFonts w:ascii="OpenSymbol" w:hAnsi="OpenSymbol" w:cs="OpenSymbol" w:hint="default"/>
+        <w:rFonts w:cs="OpenSymbol"/>
+      </w:rPr>
+    </w:lvl>
+    <w:lvl w:ilvl="5">
+      <w:start w:val="1"/>
+      <w:numFmt w:val="bullet"/>
+      <w:lvlText w:val="▪"/>
+      <w:lvlJc w:val="left"/>
+      <w:pPr>
+        <w:tabs>
+          <w:tab w:val="num" w:pos="2520"/>
+        </w:tabs>
+        <w:ind w:left="2520" w:hanging="360"/>
+      </w:pPr>
+      <w:rPr>
+        <w:rFonts w:ascii="OpenSymbol" w:hAnsi="OpenSymbol" w:cs="OpenSymbol" w:hint="default"/>
+        <w:rFonts w:cs="OpenSymbol"/>
+      </w:rPr>
+    </w:lvl>
+    <w:lvl w:ilvl="6">
+      <w:start w:val="1"/>
+      <w:numFmt w:val="bullet"/>
+      <w:lvlText w:val=""/>
+      <w:lvlJc w:val="left"/>
+      <w:pPr>
+        <w:tabs>
+          <w:tab w:val="num" w:pos="2880"/>
+        </w:tabs>
+        <w:ind w:left="2880" w:hanging="360"/>
+      </w:pPr>
+      <w:rPr>
+        <w:rFonts w:ascii="Symbol" w:hAnsi="Symbol" w:cs="Symbol" w:hint="default"/>
+        <w:rFonts w:cs="OpenSymbol"/>
+      </w:rPr>
+    </w:lvl>
+    <w:lvl w:ilvl="7">
+      <w:start w:val="1"/>
+      <w:numFmt w:val="bullet"/>
+      <w:lvlText w:val="◦"/>
+      <w:lvlJc w:val="left"/>
+      <w:pPr>
+        <w:tabs>
+          <w:tab w:val="num" w:pos="3240"/>
+        </w:tabs>
+        <w:ind w:left="3240" w:hanging="360"/>
+      </w:pPr>
+      <w:rPr>
+        <w:rFonts w:ascii="OpenSymbol" w:hAnsi="OpenSymbol" w:cs="OpenSymbol" w:hint="default"/>
+        <w:rFonts w:cs="OpenSymbol"/>
+      </w:rPr>
+    </w:lvl>
+    <w:lvl w:ilvl="8">
+      <w:start w:val="1"/>
+      <w:numFmt w:val="bullet"/>
+      <w:lvlText w:val="▪"/>
+      <w:lvlJc w:val="left"/>
+      <w:pPr>
+        <w:tabs>
+          <w:tab w:val="num" w:pos="3600"/>
+        </w:tabs>
+        <w:ind w:left="3600" w:hanging="360"/>
+      </w:pPr>
+      <w:rPr>
+        <w:rFonts w:ascii="OpenSymbol" w:hAnsi="OpenSymbol" w:cs="OpenSymbol" w:hint="default"/>
+        <w:rFonts w:cs="OpenSymbol"/>
+      </w:rPr>
+    </w:lvl>
+  </w:abstractNum>
+  <w:abstractNum w:abstractNumId="3">
     <w:lvl w:ilvl="0">
       <w:start w:val="1"/>
       <w:numFmt w:val="none"/>
@@ -1415,6 +2357,9 @@
   </w:num>
   <w:num w:numId="2">
     <w:abstractNumId w:val="2"/>
+  </w:num>
+  <w:num w:numId="3">
+    <w:abstractNumId w:val="3"/>
   </w:num>
 </w:numbering>
 </file>
@@ -1425,15 +2370,12 @@
     <w:rPrDefault>
       <w:rPr>
         <w:rFonts w:ascii="Liberation Serif" w:hAnsi="Liberation Serif" w:eastAsia="Tahoma" w:cs="Lohit Devanagari"/>
-        <w:sz w:val="24"/>
         <w:szCs w:val="24"/>
         <w:lang w:val="en-US" w:eastAsia="zh-CN" w:bidi="hi-IN"/>
       </w:rPr>
     </w:rPrDefault>
     <w:pPrDefault>
-      <w:pPr>
-        <w:widowControl/>
-      </w:pPr>
+      <w:pPr/>
     </w:pPrDefault>
   </w:docDefaults>
   <w:style w:type="paragraph" w:styleId="Normal">
@@ -1441,10 +2383,12 @@
     <w:qFormat/>
     <w:pPr>
       <w:widowControl/>
+      <w:bidi w:val="0"/>
+      <w:jc w:val="left"/>
     </w:pPr>
     <w:rPr>
       <w:rFonts w:ascii="Liberation Serif" w:hAnsi="Liberation Serif" w:eastAsia="Tahoma" w:cs="Lohit Devanagari"/>
-      <w:color w:val="auto"/>
+      <w:color w:val="00000A"/>
       <w:sz w:val="24"/>
       <w:szCs w:val="24"/>
       <w:lang w:val="en-US" w:eastAsia="zh-CN" w:bidi="hi-IN"/>
@@ -1454,6 +2398,13 @@
     <w:name w:val="Numbering Symbols"/>
     <w:qFormat/>
     <w:rPr/>
+  </w:style>
+  <w:style w:type="character" w:styleId="Bullets">
+    <w:name w:val="Bullets"/>
+    <w:qFormat/>
+    <w:rPr>
+      <w:rFonts w:ascii="OpenSymbol" w:hAnsi="OpenSymbol" w:eastAsia="OpenSymbol" w:cs="OpenSymbol"/>
+    </w:rPr>
   </w:style>
   <w:style w:type="paragraph" w:styleId="Heading">
     <w:name w:val="Heading"/>

</xml_diff>